<commit_message>
format template kwitansi luar kota
</commit_message>
<xml_diff>
--- a/web/template/template_kwitansi_luar_kota.docx
+++ b/web/template/template_kwitansi_luar_kota.docx
@@ -188,11 +188,11 @@
         <w:tblLook w:val="04A0" w:firstRow="1" w:lastRow="0" w:firstColumn="1" w:lastColumn="0" w:noHBand="0" w:noVBand="1"/>
       </w:tblPr>
       <w:tblGrid>
-        <w:gridCol w:w="841"/>
-        <w:gridCol w:w="4879"/>
+        <w:gridCol w:w="767"/>
+        <w:gridCol w:w="4240"/>
         <w:gridCol w:w="560"/>
-        <w:gridCol w:w="1623"/>
-        <w:gridCol w:w="1738"/>
+        <w:gridCol w:w="2419"/>
+        <w:gridCol w:w="1655"/>
       </w:tblGrid>
       <w:tr>
         <w:trPr>
@@ -627,59 +627,45 @@
               <w:rPr>
                 <w:rFonts w:ascii="Arial" w:hAnsi="Arial"/>
               </w:rPr>
+              <w:t xml:space="preserve"> x </w:t>
+            </w:r>
+            <w:proofErr w:type="spellStart"/>
+            <w:r>
+              <w:rPr>
+                <w:rFonts w:ascii="Arial" w:hAnsi="Arial"/>
+              </w:rPr>
+              <w:t>Rp</w:t>
+            </w:r>
+            <w:proofErr w:type="spellEnd"/>
+            <w:r>
+              <w:rPr>
+                <w:rFonts w:ascii="Arial" w:hAnsi="Arial"/>
+                <w:lang w:val="id-ID"/>
+              </w:rPr>
               <w:t xml:space="preserve"> </w:t>
             </w:r>
-            <w:proofErr w:type="gramStart"/>
-            <w:r>
-              <w:rPr>
-                <w:rFonts w:ascii="Arial" w:hAnsi="Arial"/>
-              </w:rPr>
-              <w:t>x</w:t>
-            </w:r>
-            <w:proofErr w:type="gramEnd"/>
-            <w:r>
-              <w:rPr>
-                <w:rFonts w:ascii="Arial" w:hAnsi="Arial"/>
-              </w:rPr>
-              <w:t xml:space="preserve"> </w:t>
+            <w:r>
+              <w:rPr>
+                <w:rFonts w:ascii="Arial" w:hAnsi="Arial"/>
+                <w:highlight w:val="yellow"/>
+              </w:rPr>
+              <w:t>${</w:t>
             </w:r>
             <w:proofErr w:type="spellStart"/>
             <w:r>
               <w:rPr>
                 <w:rFonts w:ascii="Arial" w:hAnsi="Arial"/>
-              </w:rPr>
-              <w:t>Rp</w:t>
+                <w:highlight w:val="yellow"/>
+              </w:rPr>
+              <w:t>uang_harian</w:t>
             </w:r>
             <w:proofErr w:type="spellEnd"/>
             <w:r>
               <w:rPr>
                 <w:rFonts w:ascii="Arial" w:hAnsi="Arial"/>
-                <w:lang w:val="id-ID"/>
-              </w:rPr>
-              <w:t xml:space="preserve"> </w:t>
-            </w:r>
-            <w:r>
-              <w:rPr>
-                <w:rFonts w:ascii="Arial" w:hAnsi="Arial"/>
-                <w:highlight w:val="yellow"/>
-              </w:rPr>
-              <w:t>?</w:t>
-            </w:r>
-            <w:proofErr w:type="spellStart"/>
-            <w:r>
-              <w:rPr>
-                <w:rFonts w:ascii="Arial" w:hAnsi="Arial"/>
-                <w:highlight w:val="yellow"/>
-              </w:rPr>
-              <w:t>satuh</w:t>
-            </w:r>
-            <w:proofErr w:type="spellEnd"/>
-            <w:r>
-              <w:rPr>
-                <w:rFonts w:ascii="Arial" w:hAnsi="Arial"/>
-                <w:highlight w:val="yellow"/>
-              </w:rPr>
-              <w:t>?</w:t>
+                <w:highlight w:val="yellow"/>
+              </w:rPr>
+              <w:t>}</w:t>
             </w:r>
             <w:r>
               <w:rPr>
@@ -966,7 +952,7 @@
                 <w:rFonts w:ascii="Arial" w:hAnsi="Arial"/>
                 <w:highlight w:val="yellow"/>
               </w:rPr>
-              <w:t>?</w:t>
+              <w:t>${</w:t>
             </w:r>
             <w:proofErr w:type="spellStart"/>
             <w:r>
@@ -974,40 +960,30 @@
                 <w:rFonts w:ascii="Arial" w:hAnsi="Arial"/>
                 <w:highlight w:val="yellow"/>
               </w:rPr>
-              <w:t>terima</w:t>
-            </w:r>
-            <w:r>
-              <w:rPr>
-                <w:rFonts w:ascii="Arial" w:hAnsi="Arial"/>
-                <w:highlight w:val="yellow"/>
-              </w:rPr>
-              <w:t>uh</w:t>
+              <w:t>uang_harian</w:t>
+            </w:r>
+            <w:r>
+              <w:rPr>
+                <w:rFonts w:ascii="Arial" w:hAnsi="Arial"/>
+                <w:highlight w:val="yellow"/>
+              </w:rPr>
+              <w:t>_total</w:t>
             </w:r>
             <w:proofErr w:type="spellEnd"/>
-            <w:proofErr w:type="gramStart"/>
-            <w:r>
-              <w:rPr>
-                <w:rFonts w:ascii="Arial" w:hAnsi="Arial"/>
-                <w:highlight w:val="yellow"/>
-              </w:rPr>
-              <w:t>?</w:t>
-            </w:r>
-            <w:r>
-              <w:rPr>
-                <w:rFonts w:ascii="Arial" w:hAnsi="Arial"/>
-                <w:highlight w:val="yellow"/>
-                <w:lang w:val="id-ID"/>
-              </w:rPr>
-              <w:t>,</w:t>
-            </w:r>
-            <w:proofErr w:type="gramEnd"/>
-            <w:r>
-              <w:rPr>
-                <w:rFonts w:ascii="Arial" w:hAnsi="Arial"/>
-                <w:highlight w:val="yellow"/>
-                <w:lang w:val="id-ID"/>
-              </w:rPr>
-              <w:t>-</w:t>
+            <w:r>
+              <w:rPr>
+                <w:rFonts w:ascii="Arial" w:hAnsi="Arial"/>
+                <w:highlight w:val="yellow"/>
+              </w:rPr>
+              <w:t>}</w:t>
+            </w:r>
+            <w:r>
+              <w:rPr>
+                <w:rFonts w:ascii="Arial" w:hAnsi="Arial"/>
+                <w:highlight w:val="yellow"/>
+                <w:lang w:val="id-ID"/>
+              </w:rPr>
+              <w:t>,-</w:t>
             </w:r>
           </w:p>
           <w:p>
@@ -1025,46 +1001,42 @@
               <w:jc w:val="right"/>
               <w:rPr>
                 <w:rFonts w:ascii="Arial" w:hAnsi="Arial"/>
-              </w:rPr>
-            </w:pPr>
-            <w:r>
-              <w:rPr>
-                <w:rFonts w:ascii="Arial" w:hAnsi="Arial"/>
-                <w:highlight w:val="yellow"/>
-              </w:rPr>
-              <w:t>?</w:t>
+                <w:lang w:val="es-ES"/>
+              </w:rPr>
+            </w:pPr>
+            <w:r>
+              <w:rPr>
+                <w:rFonts w:ascii="Arial" w:hAnsi="Arial"/>
+                <w:highlight w:val="yellow"/>
+                <w:lang w:val="es-ES"/>
+              </w:rPr>
+              <w:t>${</w:t>
             </w:r>
             <w:proofErr w:type="spellStart"/>
             <w:r>
               <w:rPr>
                 <w:rFonts w:ascii="Arial" w:hAnsi="Arial"/>
                 <w:highlight w:val="yellow"/>
-              </w:rPr>
-              <w:t>transpp</w:t>
+                <w:lang w:val="es-ES"/>
+              </w:rPr>
+              <w:t>biaya_transportasi</w:t>
             </w:r>
             <w:proofErr w:type="spellEnd"/>
-            <w:proofErr w:type="gramStart"/>
-            <w:r>
-              <w:rPr>
-                <w:rFonts w:ascii="Arial" w:hAnsi="Arial"/>
-                <w:highlight w:val="yellow"/>
-              </w:rPr>
-              <w:t>?</w:t>
-            </w:r>
-            <w:r>
-              <w:rPr>
-                <w:rFonts w:ascii="Arial" w:hAnsi="Arial"/>
-                <w:highlight w:val="yellow"/>
-              </w:rPr>
-              <w:t>,</w:t>
-            </w:r>
-            <w:proofErr w:type="gramEnd"/>
-            <w:r>
-              <w:rPr>
-                <w:rFonts w:ascii="Arial" w:hAnsi="Arial"/>
-                <w:highlight w:val="yellow"/>
-              </w:rPr>
-              <w:t>-</w:t>
+            <w:r>
+              <w:rPr>
+                <w:rFonts w:ascii="Arial" w:hAnsi="Arial"/>
+                <w:highlight w:val="yellow"/>
+                <w:lang w:val="es-ES"/>
+              </w:rPr>
+              <w:t>}</w:t>
+            </w:r>
+            <w:r>
+              <w:rPr>
+                <w:rFonts w:ascii="Arial" w:hAnsi="Arial"/>
+                <w:highlight w:val="yellow"/>
+                <w:lang w:val="es-ES"/>
+              </w:rPr>
+              <w:t>,-</w:t>
             </w:r>
           </w:p>
           <w:p>
@@ -1090,42 +1062,43 @@
               <w:rPr>
                 <w:rFonts w:ascii="Arial" w:hAnsi="Arial"/>
                 <w:highlight w:val="yellow"/>
-              </w:rPr>
-              <w:t>?</w:t>
+                <w:lang w:val="es-ES"/>
+              </w:rPr>
+              <w:t>${</w:t>
             </w:r>
             <w:proofErr w:type="spellStart"/>
             <w:r>
               <w:rPr>
                 <w:rFonts w:ascii="Arial" w:hAnsi="Arial"/>
                 <w:highlight w:val="yellow"/>
-              </w:rPr>
-              <w:t>terimainap</w:t>
+                <w:lang w:val="es-ES"/>
+              </w:rPr>
+              <w:t>biaya_</w:t>
+            </w:r>
+            <w:r>
+              <w:rPr>
+                <w:rFonts w:ascii="Arial" w:hAnsi="Arial"/>
+                <w:highlight w:val="yellow"/>
+                <w:lang w:val="es-ES"/>
+              </w:rPr>
+              <w:t>penginapan</w:t>
             </w:r>
             <w:proofErr w:type="spellEnd"/>
-            <w:proofErr w:type="gramStart"/>
-            <w:r>
-              <w:rPr>
-                <w:rFonts w:ascii="Arial" w:hAnsi="Arial"/>
-                <w:highlight w:val="yellow"/>
-              </w:rPr>
-              <w:t>?</w:t>
-            </w:r>
-            <w:r>
-              <w:rPr>
-                <w:rFonts w:ascii="Arial" w:hAnsi="Arial"/>
-                <w:highlight w:val="yellow"/>
-                <w:lang w:val="id-ID"/>
-              </w:rPr>
-              <w:t>,</w:t>
-            </w:r>
-            <w:proofErr w:type="gramEnd"/>
-            <w:r>
-              <w:rPr>
-                <w:rFonts w:ascii="Arial" w:hAnsi="Arial"/>
-                <w:highlight w:val="yellow"/>
-                <w:lang w:val="id-ID"/>
-              </w:rPr>
-              <w:t>-</w:t>
+            <w:r>
+              <w:rPr>
+                <w:rFonts w:ascii="Arial" w:hAnsi="Arial"/>
+                <w:highlight w:val="yellow"/>
+                <w:lang w:val="es-ES"/>
+              </w:rPr>
+              <w:t>}</w:t>
+            </w:r>
+            <w:r>
+              <w:rPr>
+                <w:rFonts w:ascii="Arial" w:hAnsi="Arial"/>
+                <w:highlight w:val="yellow"/>
+                <w:lang w:val="id-ID"/>
+              </w:rPr>
+              <w:t>,-</w:t>
             </w:r>
           </w:p>
           <w:p>
@@ -1151,49 +1124,43 @@
               <w:rPr>
                 <w:rFonts w:ascii="Arial" w:hAnsi="Arial"/>
                 <w:highlight w:val="yellow"/>
-              </w:rPr>
-              <w:t>?</w:t>
+                <w:lang w:val="es-ES"/>
+              </w:rPr>
+              <w:t>${</w:t>
             </w:r>
             <w:proofErr w:type="spellStart"/>
             <w:r>
               <w:rPr>
                 <w:rFonts w:ascii="Arial" w:hAnsi="Arial"/>
                 <w:highlight w:val="yellow"/>
-              </w:rPr>
-              <w:t>angkariil</w:t>
+                <w:lang w:val="es-ES"/>
+              </w:rPr>
+              <w:t>jumlah_riil</w:t>
             </w:r>
             <w:proofErr w:type="spellEnd"/>
-            <w:proofErr w:type="gramStart"/>
-            <w:r>
-              <w:rPr>
-                <w:rFonts w:ascii="Arial" w:hAnsi="Arial"/>
-                <w:highlight w:val="yellow"/>
-              </w:rPr>
-              <w:t>?</w:t>
-            </w:r>
-            <w:r>
-              <w:rPr>
-                <w:rFonts w:ascii="Arial" w:hAnsi="Arial"/>
-                <w:highlight w:val="yellow"/>
-                <w:lang w:val="id-ID"/>
-              </w:rPr>
-              <w:t>,</w:t>
-            </w:r>
-            <w:proofErr w:type="gramEnd"/>
-            <w:r>
-              <w:rPr>
-                <w:rFonts w:ascii="Arial" w:hAnsi="Arial"/>
-                <w:highlight w:val="yellow"/>
-                <w:lang w:val="id-ID"/>
-              </w:rPr>
-              <w:t>-</w:t>
-            </w:r>
-          </w:p>
-          <w:p>
-            <w:pPr>
-              <w:spacing w:after="0" w:line="240" w:lineRule="auto"/>
-              <w:rPr>
-                <w:rFonts w:ascii="Arial" w:hAnsi="Arial"/>
+            <w:r>
+              <w:rPr>
+                <w:rFonts w:ascii="Arial" w:hAnsi="Arial"/>
+                <w:highlight w:val="yellow"/>
+                <w:lang w:val="es-ES"/>
+              </w:rPr>
+              <w:t>}</w:t>
+            </w:r>
+            <w:r>
+              <w:rPr>
+                <w:rFonts w:ascii="Arial" w:hAnsi="Arial"/>
+                <w:highlight w:val="yellow"/>
+                <w:lang w:val="id-ID"/>
+              </w:rPr>
+              <w:t>,-</w:t>
+            </w:r>
+          </w:p>
+          <w:p>
+            <w:pPr>
+              <w:spacing w:after="0" w:line="240" w:lineRule="auto"/>
+              <w:rPr>
+                <w:rFonts w:ascii="Arial" w:hAnsi="Arial"/>
+                <w:lang w:val="es-ES"/>
               </w:rPr>
             </w:pPr>
           </w:p>
@@ -1208,6 +1175,7 @@
               <w:jc w:val="both"/>
               <w:rPr>
                 <w:rFonts w:ascii="Arial" w:hAnsi="Arial"/>
+                <w:lang w:val="es-ES"/>
               </w:rPr>
             </w:pPr>
           </w:p>
@@ -1229,6 +1197,7 @@
               <w:jc w:val="both"/>
               <w:rPr>
                 <w:rFonts w:ascii="Arial" w:hAnsi="Arial"/>
+                <w:lang w:val="es-ES"/>
               </w:rPr>
             </w:pPr>
           </w:p>
@@ -1309,7 +1278,7 @@
                 <w:rFonts w:ascii="Arial" w:hAnsi="Arial"/>
                 <w:highlight w:val="yellow"/>
               </w:rPr>
-              <w:t>?</w:t>
+              <w:t>${</w:t>
             </w:r>
             <w:proofErr w:type="spellStart"/>
             <w:r>
@@ -1317,31 +1286,22 @@
                 <w:rFonts w:ascii="Arial" w:hAnsi="Arial"/>
                 <w:highlight w:val="yellow"/>
               </w:rPr>
-              <w:t>x_jumlah</w:t>
+              <w:t>jumlah_pdb</w:t>
             </w:r>
             <w:proofErr w:type="spellEnd"/>
-            <w:proofErr w:type="gramStart"/>
-            <w:r>
-              <w:rPr>
-                <w:rFonts w:ascii="Arial" w:hAnsi="Arial"/>
-                <w:highlight w:val="yellow"/>
-              </w:rPr>
-              <w:t>?</w:t>
-            </w:r>
-            <w:r>
-              <w:rPr>
-                <w:rFonts w:ascii="Arial" w:hAnsi="Arial"/>
-                <w:highlight w:val="yellow"/>
-              </w:rPr>
-              <w:t>,</w:t>
-            </w:r>
-            <w:proofErr w:type="gramEnd"/>
-            <w:r>
-              <w:rPr>
-                <w:rFonts w:ascii="Arial" w:hAnsi="Arial"/>
-                <w:highlight w:val="yellow"/>
-              </w:rPr>
-              <w:t>-</w:t>
+            <w:r>
+              <w:rPr>
+                <w:rFonts w:ascii="Arial" w:hAnsi="Arial"/>
+                <w:highlight w:val="yellow"/>
+              </w:rPr>
+              <w:t>}</w:t>
+            </w:r>
+            <w:r>
+              <w:rPr>
+                <w:rFonts w:ascii="Arial" w:hAnsi="Arial"/>
+                <w:highlight w:val="yellow"/>
+              </w:rPr>
+              <w:t>,-</w:t>
             </w:r>
           </w:p>
         </w:tc>
@@ -1550,6 +1510,7 @@
             <w:r>
               <w:rPr>
                 <w:rFonts w:ascii="Arial" w:hAnsi="Arial"/>
+                <w:highlight w:val="yellow"/>
               </w:rPr>
               <w:t>${</w:t>
             </w:r>
@@ -1557,13 +1518,15 @@
             <w:r>
               <w:rPr>
                 <w:rFonts w:ascii="Arial" w:hAnsi="Arial"/>
-              </w:rPr>
-              <w:t>tanggal_terbit</w:t>
+                <w:highlight w:val="yellow"/>
+              </w:rPr>
+              <w:t>tanggal_bayar</w:t>
             </w:r>
             <w:proofErr w:type="spellEnd"/>
             <w:r>
               <w:rPr>
                 <w:rFonts w:ascii="Arial" w:hAnsi="Arial"/>
+                <w:highlight w:val="yellow"/>
               </w:rPr>
               <w:t>}</w:t>
             </w:r>
@@ -3754,10 +3717,10 @@
         <w:tblLook w:val="04A0" w:firstRow="1" w:lastRow="0" w:firstColumn="1" w:lastColumn="0" w:noHBand="0" w:noVBand="1"/>
       </w:tblPr>
       <w:tblGrid>
-        <w:gridCol w:w="747"/>
-        <w:gridCol w:w="5603"/>
-        <w:gridCol w:w="1026"/>
-        <w:gridCol w:w="1941"/>
+        <w:gridCol w:w="718"/>
+        <w:gridCol w:w="5066"/>
+        <w:gridCol w:w="956"/>
+        <w:gridCol w:w="2711"/>
       </w:tblGrid>
       <w:tr>
         <w:trPr>
@@ -4005,23 +3968,23 @@
                 <w:rFonts w:ascii="Arial" w:hAnsi="Arial"/>
                 <w:highlight w:val="yellow"/>
               </w:rPr>
-              <w:t>?</w:t>
-            </w:r>
-            <w:r>
-              <w:rPr>
-                <w:rFonts w:ascii="Arial" w:hAnsi="Arial"/>
-                <w:noProof/>
-                <w:highlight w:val="yellow"/>
-                <w:lang w:val="id-ID"/>
-              </w:rPr>
-              <w:t>jmlinapriil</w:t>
-            </w:r>
-            <w:r>
-              <w:rPr>
-                <w:rFonts w:ascii="Arial" w:hAnsi="Arial"/>
-                <w:highlight w:val="yellow"/>
-              </w:rPr>
-              <w:t>?</w:t>
+              <w:t>${</w:t>
+            </w:r>
+            <w:proofErr w:type="spellStart"/>
+            <w:r>
+              <w:rPr>
+                <w:rFonts w:ascii="Arial" w:hAnsi="Arial"/>
+                <w:highlight w:val="yellow"/>
+              </w:rPr>
+              <w:t>hari_inap_riil</w:t>
+            </w:r>
+            <w:proofErr w:type="spellEnd"/>
+            <w:r>
+              <w:rPr>
+                <w:rFonts w:ascii="Arial" w:hAnsi="Arial"/>
+                <w:highlight w:val="yellow"/>
+              </w:rPr>
+              <w:t>}</w:t>
             </w:r>
             <w:r>
               <w:rPr>
@@ -4035,23 +3998,30 @@
                 <w:rFonts w:ascii="Arial" w:hAnsi="Arial"/>
                 <w:highlight w:val="yellow"/>
               </w:rPr>
-              <w:t>?</w:t>
-            </w:r>
-            <w:r>
-              <w:rPr>
-                <w:rFonts w:ascii="Arial" w:hAnsi="Arial"/>
-                <w:noProof/>
-                <w:highlight w:val="yellow"/>
-                <w:lang w:val="id-ID"/>
-              </w:rPr>
-              <w:t>satinapriil</w:t>
-            </w:r>
-            <w:r>
-              <w:rPr>
-                <w:rFonts w:ascii="Arial" w:hAnsi="Arial"/>
-                <w:highlight w:val="yellow"/>
-              </w:rPr>
-              <w:t>?</w:t>
+              <w:t>${</w:t>
+            </w:r>
+            <w:proofErr w:type="spellStart"/>
+            <w:r>
+              <w:rPr>
+                <w:rFonts w:ascii="Arial" w:hAnsi="Arial"/>
+                <w:highlight w:val="yellow"/>
+              </w:rPr>
+              <w:t>biaya</w:t>
+            </w:r>
+            <w:r>
+              <w:rPr>
+                <w:rFonts w:ascii="Arial" w:hAnsi="Arial"/>
+                <w:highlight w:val="yellow"/>
+              </w:rPr>
+              <w:t>_inap_riil</w:t>
+            </w:r>
+            <w:proofErr w:type="spellEnd"/>
+            <w:r>
+              <w:rPr>
+                <w:rFonts w:ascii="Arial" w:hAnsi="Arial"/>
+                <w:highlight w:val="yellow"/>
+              </w:rPr>
+              <w:t>}</w:t>
             </w:r>
           </w:p>
           <w:p>
@@ -4071,7 +4041,7 @@
               <w:top w:val="single" w:sz="4" w:space="0" w:color="auto"/>
               <w:left w:val="single" w:sz="4" w:space="0" w:color="auto"/>
               <w:bottom w:val="nil"/>
-              <w:right w:val="single" w:sz="4" w:space="0" w:color="auto"/>
+              <w:right w:val="nil"/>
             </w:tcBorders>
             <w:vAlign w:val="center"/>
             <w:hideMark/>
@@ -4105,7 +4075,7 @@
             <w:tcW w:w="1941" w:type="dxa"/>
             <w:tcBorders>
               <w:top w:val="single" w:sz="4" w:space="0" w:color="auto"/>
-              <w:left w:val="single" w:sz="4" w:space="0" w:color="auto"/>
+              <w:left w:val="nil"/>
               <w:bottom w:val="nil"/>
               <w:right w:val="single" w:sz="4" w:space="0" w:color="auto"/>
             </w:tcBorders>
@@ -4125,40 +4095,44 @@
                 <w:rFonts w:ascii="Arial" w:hAnsi="Arial"/>
                 <w:highlight w:val="yellow"/>
               </w:rPr>
-              <w:t>?</w:t>
+              <w:t>${</w:t>
             </w:r>
             <w:proofErr w:type="spellStart"/>
             <w:r>
               <w:rPr>
                 <w:rFonts w:ascii="Arial" w:hAnsi="Arial"/>
-                <w:noProof/>
-                <w:highlight w:val="yellow"/>
-              </w:rPr>
-              <w:t>terimainapriil</w:t>
+                <w:highlight w:val="yellow"/>
+              </w:rPr>
+              <w:t>biaya</w:t>
+            </w:r>
+            <w:r>
+              <w:rPr>
+                <w:rFonts w:ascii="Arial" w:hAnsi="Arial"/>
+                <w:highlight w:val="yellow"/>
+              </w:rPr>
+              <w:t>_inap_riil</w:t>
+            </w:r>
+            <w:r>
+              <w:rPr>
+                <w:rFonts w:ascii="Arial" w:hAnsi="Arial"/>
+                <w:highlight w:val="yellow"/>
+              </w:rPr>
+              <w:t>_total</w:t>
             </w:r>
             <w:proofErr w:type="spellEnd"/>
-            <w:proofErr w:type="gramStart"/>
-            <w:r>
-              <w:rPr>
-                <w:rFonts w:ascii="Arial" w:hAnsi="Arial"/>
-                <w:highlight w:val="yellow"/>
-              </w:rPr>
-              <w:t>?</w:t>
-            </w:r>
-            <w:r>
-              <w:rPr>
-                <w:rFonts w:ascii="Arial" w:hAnsi="Arial"/>
-                <w:highlight w:val="yellow"/>
-              </w:rPr>
-              <w:t>,</w:t>
-            </w:r>
-            <w:proofErr w:type="gramEnd"/>
-            <w:r>
-              <w:rPr>
-                <w:rFonts w:ascii="Arial" w:hAnsi="Arial"/>
-                <w:highlight w:val="yellow"/>
-              </w:rPr>
-              <w:t>-</w:t>
+            <w:r>
+              <w:rPr>
+                <w:rFonts w:ascii="Arial" w:hAnsi="Arial"/>
+                <w:highlight w:val="yellow"/>
+              </w:rPr>
+              <w:t>}</w:t>
+            </w:r>
+            <w:r>
+              <w:rPr>
+                <w:rFonts w:ascii="Arial" w:hAnsi="Arial"/>
+                <w:highlight w:val="yellow"/>
+              </w:rPr>
+              <w:t>,-</w:t>
             </w:r>
           </w:p>
         </w:tc>
@@ -4256,7 +4230,7 @@
               <w:top w:val="nil"/>
               <w:left w:val="single" w:sz="4" w:space="0" w:color="auto"/>
               <w:bottom w:val="nil"/>
-              <w:right w:val="single" w:sz="4" w:space="0" w:color="auto"/>
+              <w:right w:val="nil"/>
             </w:tcBorders>
             <w:vAlign w:val="center"/>
             <w:hideMark/>
@@ -4290,7 +4264,7 @@
             <w:tcW w:w="1941" w:type="dxa"/>
             <w:tcBorders>
               <w:top w:val="nil"/>
-              <w:left w:val="single" w:sz="4" w:space="0" w:color="auto"/>
+              <w:left w:val="nil"/>
               <w:bottom w:val="nil"/>
               <w:right w:val="single" w:sz="4" w:space="0" w:color="auto"/>
             </w:tcBorders>
@@ -4310,40 +4284,31 @@
                 <w:rFonts w:ascii="Arial" w:hAnsi="Arial"/>
                 <w:highlight w:val="yellow"/>
               </w:rPr>
-              <w:t>?</w:t>
+              <w:t>${</w:t>
             </w:r>
             <w:proofErr w:type="spellStart"/>
             <w:r>
               <w:rPr>
                 <w:rFonts w:ascii="Arial" w:hAnsi="Arial"/>
+                <w:highlight w:val="yellow"/>
+              </w:rPr>
+              <w:t>transportasi_riil</w:t>
+            </w:r>
+            <w:proofErr w:type="spellEnd"/>
+            <w:r>
+              <w:rPr>
+                <w:rFonts w:ascii="Arial" w:hAnsi="Arial"/>
                 <w:noProof/>
                 <w:highlight w:val="yellow"/>
               </w:rPr>
-              <w:t>transppriil</w:t>
-            </w:r>
-            <w:proofErr w:type="spellEnd"/>
-            <w:proofErr w:type="gramStart"/>
-            <w:r>
-              <w:rPr>
-                <w:rFonts w:ascii="Arial" w:hAnsi="Arial"/>
-                <w:highlight w:val="yellow"/>
-              </w:rPr>
-              <w:t>?</w:t>
-            </w:r>
-            <w:r>
-              <w:rPr>
-                <w:rFonts w:ascii="Arial" w:hAnsi="Arial"/>
-                <w:highlight w:val="yellow"/>
-              </w:rPr>
-              <w:t>,</w:t>
-            </w:r>
-            <w:proofErr w:type="gramEnd"/>
-            <w:r>
-              <w:rPr>
-                <w:rFonts w:ascii="Arial" w:hAnsi="Arial"/>
-                <w:highlight w:val="yellow"/>
-              </w:rPr>
-              <w:t>-</w:t>
+              <w:t>}</w:t>
+            </w:r>
+            <w:r>
+              <w:rPr>
+                <w:rFonts w:ascii="Arial" w:hAnsi="Arial"/>
+                <w:highlight w:val="yellow"/>
+              </w:rPr>
+              <w:t>,-</w:t>
             </w:r>
           </w:p>
         </w:tc>
@@ -4425,7 +4390,7 @@
               <w:top w:val="nil"/>
               <w:left w:val="single" w:sz="4" w:space="0" w:color="auto"/>
               <w:bottom w:val="nil"/>
-              <w:right w:val="single" w:sz="4" w:space="0" w:color="auto"/>
+              <w:right w:val="nil"/>
             </w:tcBorders>
             <w:vAlign w:val="center"/>
             <w:hideMark/>
@@ -4459,7 +4424,7 @@
             <w:tcW w:w="1941" w:type="dxa"/>
             <w:tcBorders>
               <w:top w:val="nil"/>
-              <w:left w:val="single" w:sz="4" w:space="0" w:color="auto"/>
+              <w:left w:val="nil"/>
               <w:bottom w:val="nil"/>
               <w:right w:val="single" w:sz="4" w:space="0" w:color="auto"/>
             </w:tcBorders>
@@ -4479,16 +4444,15 @@
                 <w:rFonts w:ascii="Arial" w:hAnsi="Arial"/>
                 <w:highlight w:val="yellow"/>
               </w:rPr>
-              <w:t>?</w:t>
+              <w:t>${</w:t>
             </w:r>
             <w:proofErr w:type="spellStart"/>
             <w:r>
               <w:rPr>
                 <w:rFonts w:ascii="Arial" w:hAnsi="Arial"/>
-                <w:noProof/>
-                <w:highlight w:val="yellow"/>
-              </w:rPr>
-              <w:t>taksiriil</w:t>
+                <w:highlight w:val="yellow"/>
+              </w:rPr>
+              <w:t>taksi_riil</w:t>
             </w:r>
             <w:proofErr w:type="spellEnd"/>
             <w:r>
@@ -4496,7 +4460,7 @@
                 <w:rFonts w:ascii="Arial" w:hAnsi="Arial"/>
                 <w:highlight w:val="yellow"/>
               </w:rPr>
-              <w:t>?</w:t>
+              <w:t>}</w:t>
             </w:r>
             <w:r>
               <w:rPr>
@@ -4610,9 +4574,9 @@
               <w:rPr>
                 <w:rFonts w:ascii="Arial" w:hAnsi="Arial"/>
                 <w:highlight w:val="yellow"/>
-                <w:lang w:val="id-ID"/>
-              </w:rPr>
-              <w:t>?u</w:t>
+                <w:lang w:val="es-ES"/>
+              </w:rPr>
+              <w:t>${</w:t>
             </w:r>
             <w:proofErr w:type="spellStart"/>
             <w:r>
@@ -4621,16 +4585,24 @@
                 <w:highlight w:val="yellow"/>
                 <w:lang w:val="es-ES"/>
               </w:rPr>
-              <w:t>angrepresentasi</w:t>
+              <w:t>representasi</w:t>
+            </w:r>
+            <w:r>
+              <w:rPr>
+                <w:rFonts w:ascii="Arial" w:hAnsi="Arial"/>
+                <w:highlight w:val="yellow"/>
+                <w:lang w:val="es-ES"/>
+              </w:rPr>
+              <w:t>_riil</w:t>
             </w:r>
             <w:proofErr w:type="spellEnd"/>
             <w:r>
               <w:rPr>
                 <w:rFonts w:ascii="Arial" w:hAnsi="Arial"/>
                 <w:highlight w:val="yellow"/>
-                <w:lang w:val="id-ID"/>
-              </w:rPr>
-              <w:t>?</w:t>
+                <w:lang w:val="es-ES"/>
+              </w:rPr>
+              <w:t>}</w:t>
             </w:r>
           </w:p>
         </w:tc>
@@ -4641,7 +4613,7 @@
               <w:top w:val="nil"/>
               <w:left w:val="single" w:sz="4" w:space="0" w:color="auto"/>
               <w:bottom w:val="single" w:sz="4" w:space="0" w:color="auto"/>
-              <w:right w:val="single" w:sz="4" w:space="0" w:color="auto"/>
+              <w:right w:val="nil"/>
             </w:tcBorders>
             <w:vAlign w:val="center"/>
             <w:hideMark/>
@@ -4669,7 +4641,7 @@
             <w:tcW w:w="1941" w:type="dxa"/>
             <w:tcBorders>
               <w:top w:val="nil"/>
-              <w:left w:val="single" w:sz="4" w:space="0" w:color="auto"/>
+              <w:left w:val="nil"/>
               <w:bottom w:val="single" w:sz="4" w:space="0" w:color="auto"/>
               <w:right w:val="single" w:sz="4" w:space="0" w:color="auto"/>
             </w:tcBorders>
@@ -4689,9 +4661,35 @@
               <w:rPr>
                 <w:rFonts w:ascii="Arial" w:hAnsi="Arial"/>
                 <w:highlight w:val="yellow"/>
-                <w:lang w:val="id-ID"/>
-              </w:rPr>
-              <w:t>?terimarep?</w:t>
+                <w:lang w:val="es-ES"/>
+              </w:rPr>
+              <w:t>${</w:t>
+            </w:r>
+            <w:proofErr w:type="spellStart"/>
+            <w:r>
+              <w:rPr>
+                <w:rFonts w:ascii="Arial" w:hAnsi="Arial"/>
+                <w:highlight w:val="yellow"/>
+                <w:lang w:val="es-ES"/>
+              </w:rPr>
+              <w:t>representasi_riil</w:t>
+            </w:r>
+            <w:r>
+              <w:rPr>
+                <w:rFonts w:ascii="Arial" w:hAnsi="Arial"/>
+                <w:highlight w:val="yellow"/>
+                <w:lang w:val="es-ES"/>
+              </w:rPr>
+              <w:t>_total</w:t>
+            </w:r>
+            <w:proofErr w:type="spellEnd"/>
+            <w:r>
+              <w:rPr>
+                <w:rFonts w:ascii="Arial" w:hAnsi="Arial"/>
+                <w:highlight w:val="yellow"/>
+                <w:lang w:val="es-ES"/>
+              </w:rPr>
+              <w:t>}</w:t>
             </w:r>
             <w:r>
               <w:rPr>
@@ -4846,10 +4844,20 @@
               <w:rPr>
                 <w:rFonts w:ascii="Arial" w:hAnsi="Arial"/>
                 <w:highlight w:val="yellow"/>
-                <w:lang w:val="id-ID"/>
-              </w:rPr>
-              <w:t>?angkariil?</w:t>
-            </w:r>
+                <w:lang w:val="es-ES"/>
+              </w:rPr>
+              <w:t>${</w:t>
+            </w:r>
+            <w:r>
+              <w:rPr>
+                <w:rFonts w:ascii="Arial" w:hAnsi="Arial"/>
+                <w:highlight w:val="yellow"/>
+                <w:lang w:val="es-ES"/>
+              </w:rPr>
+              <w:t>jumlah_riil}</w:t>
+            </w:r>
+            <w:bookmarkStart w:id="0" w:name="_GoBack"/>
+            <w:bookmarkEnd w:id="0"/>
             <w:r>
               <w:rPr>
                 <w:rFonts w:ascii="Arial" w:hAnsi="Arial"/>
@@ -5106,7 +5114,6 @@
               <w:jc w:val="both"/>
               <w:rPr>
                 <w:rFonts w:ascii="Arial" w:hAnsi="Arial"/>
-                <w:lang w:val="id-ID"/>
               </w:rPr>
             </w:pPr>
             <w:r>
@@ -5154,9 +5161,24 @@
               <w:rPr>
                 <w:rFonts w:ascii="Arial" w:hAnsi="Arial"/>
                 <w:highlight w:val="yellow"/>
-                <w:lang w:val="id-ID"/>
-              </w:rPr>
-              <w:t>?tglbyr?</w:t>
+              </w:rPr>
+              <w:t>${</w:t>
+            </w:r>
+            <w:proofErr w:type="spellStart"/>
+            <w:r>
+              <w:rPr>
+                <w:rFonts w:ascii="Arial" w:hAnsi="Arial"/>
+                <w:highlight w:val="yellow"/>
+              </w:rPr>
+              <w:t>tanggal_bayar</w:t>
+            </w:r>
+            <w:proofErr w:type="spellEnd"/>
+            <w:r>
+              <w:rPr>
+                <w:rFonts w:ascii="Arial" w:hAnsi="Arial"/>
+                <w:highlight w:val="yellow"/>
+              </w:rPr>
+              <w:t>}</w:t>
             </w:r>
           </w:p>
         </w:tc>
@@ -5602,8 +5624,6 @@
               </w:rPr>
               <w:t>NIP.</w:t>
             </w:r>
-            <w:bookmarkStart w:id="0" w:name="_GoBack"/>
-            <w:bookmarkEnd w:id="0"/>
             <w:r>
               <w:rPr>
                 <w:rFonts w:ascii="Arial" w:hAnsi="Arial"/>

</xml_diff>

<commit_message>
fix kwitansi auto complete, todo rule & create docx
</commit_message>
<xml_diff>
--- a/web/template/template_kwitansi_luar_kota.docx
+++ b/web/template/template_kwitansi_luar_kota.docx
@@ -531,7 +531,6 @@
               </w:rPr>
             </w:pPr>
             <w:proofErr w:type="spellStart"/>
-            <w:proofErr w:type="gramStart"/>
             <w:r>
               <w:rPr>
                 <w:rFonts w:ascii="Arial" w:hAnsi="Arial"/>
@@ -552,7 +551,6 @@
               </w:rPr>
               <w:t>Harian</w:t>
             </w:r>
-            <w:proofErr w:type="gramEnd"/>
             <w:r>
               <w:rPr>
                 <w:rFonts w:ascii="Arial" w:hAnsi="Arial"/>
@@ -571,24 +569,38 @@
               <w:rPr>
                 <w:rFonts w:ascii="Arial" w:hAnsi="Arial"/>
               </w:rPr>
-              <w:t xml:space="preserve"> ?</w:t>
+              <w:t xml:space="preserve"> </w:t>
+            </w:r>
+            <w:r>
+              <w:rPr>
+                <w:rFonts w:ascii="Arial" w:hAnsi="Arial"/>
+                <w:highlight w:val="yellow"/>
+              </w:rPr>
+              <w:t>${</w:t>
             </w:r>
             <w:proofErr w:type="spellStart"/>
             <w:r>
               <w:rPr>
                 <w:rFonts w:ascii="Arial" w:hAnsi="Arial"/>
-              </w:rPr>
-              <w:t>xy_hari</w:t>
+                <w:highlight w:val="yellow"/>
+              </w:rPr>
+              <w:t>jumlah_hari</w:t>
             </w:r>
             <w:proofErr w:type="spellEnd"/>
             <w:r>
               <w:rPr>
                 <w:rFonts w:ascii="Arial" w:hAnsi="Arial"/>
-              </w:rPr>
-              <w:t xml:space="preserve">? </w:t>
+                <w:highlight w:val="yellow"/>
+              </w:rPr>
+              <w:t>}</w:t>
+            </w:r>
+            <w:r>
+              <w:rPr>
+                <w:rFonts w:ascii="Arial" w:hAnsi="Arial"/>
+              </w:rPr>
+              <w:t xml:space="preserve"> </w:t>
             </w:r>
             <w:proofErr w:type="spellStart"/>
-            <w:proofErr w:type="gramStart"/>
             <w:r>
               <w:rPr>
                 <w:rFonts w:ascii="Arial" w:hAnsi="Arial"/>
@@ -596,7 +608,6 @@
               <w:t>hari</w:t>
             </w:r>
             <w:proofErr w:type="spellEnd"/>
-            <w:proofErr w:type="gramEnd"/>
             <w:r>
               <w:rPr>
                 <w:rFonts w:ascii="Arial" w:hAnsi="Arial"/>
@@ -606,22 +617,25 @@
             <w:r>
               <w:rPr>
                 <w:rFonts w:ascii="Arial" w:hAnsi="Arial"/>
-              </w:rPr>
-              <w:t>?</w:t>
+                <w:highlight w:val="yellow"/>
+              </w:rPr>
+              <w:t>${</w:t>
             </w:r>
             <w:proofErr w:type="spellStart"/>
             <w:r>
               <w:rPr>
                 <w:rFonts w:ascii="Arial" w:hAnsi="Arial"/>
-              </w:rPr>
-              <w:t>xy_hari</w:t>
+                <w:highlight w:val="yellow"/>
+              </w:rPr>
+              <w:t>jumlah_hari</w:t>
             </w:r>
             <w:proofErr w:type="spellEnd"/>
             <w:r>
               <w:rPr>
                 <w:rFonts w:ascii="Arial" w:hAnsi="Arial"/>
-              </w:rPr>
-              <w:t>?</w:t>
+                <w:highlight w:val="yellow"/>
+              </w:rPr>
+              <w:t>}</w:t>
             </w:r>
             <w:r>
               <w:rPr>
@@ -1073,15 +1087,7 @@
                 <w:highlight w:val="yellow"/>
                 <w:lang w:val="es-ES"/>
               </w:rPr>
-              <w:t>biaya_</w:t>
-            </w:r>
-            <w:r>
-              <w:rPr>
-                <w:rFonts w:ascii="Arial" w:hAnsi="Arial"/>
-                <w:highlight w:val="yellow"/>
-                <w:lang w:val="es-ES"/>
-              </w:rPr>
-              <w:t>penginapan</w:t>
+              <w:t>biaya_penginapan</w:t>
             </w:r>
             <w:proofErr w:type="spellEnd"/>
             <w:r>
@@ -1679,7 +1685,6 @@
               </w:rPr>
             </w:pPr>
             <w:proofErr w:type="spellStart"/>
-            <w:proofErr w:type="gramStart"/>
             <w:r>
               <w:rPr>
                 <w:rFonts w:ascii="Arial" w:hAnsi="Arial"/>
@@ -1696,31 +1701,39 @@
             <w:r>
               <w:rPr>
                 <w:rFonts w:ascii="Arial" w:hAnsi="Arial"/>
-              </w:rPr>
-              <w:t>?</w:t>
+                <w:highlight w:val="yellow"/>
+              </w:rPr>
+              <w:t xml:space="preserve"> </w:t>
+            </w:r>
+            <w:r>
+              <w:rPr>
+                <w:rFonts w:ascii="Arial" w:hAnsi="Arial"/>
+                <w:highlight w:val="yellow"/>
+              </w:rPr>
+              <w:t>${</w:t>
             </w:r>
             <w:proofErr w:type="spellStart"/>
-            <w:proofErr w:type="gramEnd"/>
-            <w:r>
-              <w:rPr>
-                <w:rFonts w:ascii="Arial" w:hAnsi="Arial"/>
-              </w:rPr>
-              <w:t>x_jumlah</w:t>
+            <w:r>
+              <w:rPr>
+                <w:rFonts w:ascii="Arial" w:hAnsi="Arial"/>
+                <w:highlight w:val="yellow"/>
+              </w:rPr>
+              <w:t>jumlah_pdb</w:t>
             </w:r>
             <w:proofErr w:type="spellEnd"/>
-            <w:proofErr w:type="gramStart"/>
-            <w:r>
-              <w:rPr>
-                <w:rFonts w:ascii="Arial" w:hAnsi="Arial"/>
-              </w:rPr>
-              <w:t>?,</w:t>
-            </w:r>
-            <w:proofErr w:type="gramEnd"/>
-            <w:r>
-              <w:rPr>
-                <w:rFonts w:ascii="Arial" w:hAnsi="Arial"/>
-              </w:rPr>
-              <w:t>-</w:t>
+            <w:r>
+              <w:rPr>
+                <w:rFonts w:ascii="Arial" w:hAnsi="Arial"/>
+                <w:highlight w:val="yellow"/>
+              </w:rPr>
+              <w:t>}</w:t>
+            </w:r>
+            <w:r>
+              <w:rPr>
+                <w:rFonts w:ascii="Arial" w:hAnsi="Arial"/>
+                <w:highlight w:val="yellow"/>
+              </w:rPr>
+              <w:t>,-</w:t>
             </w:r>
           </w:p>
         </w:tc>
@@ -1737,7 +1750,6 @@
               </w:rPr>
             </w:pPr>
             <w:proofErr w:type="spellStart"/>
-            <w:proofErr w:type="gramStart"/>
             <w:r>
               <w:rPr>
                 <w:rFonts w:ascii="Arial" w:hAnsi="Arial"/>
@@ -1754,27 +1766,30 @@
             <w:r>
               <w:rPr>
                 <w:rFonts w:ascii="Arial" w:hAnsi="Arial"/>
-              </w:rPr>
-              <w:t>?</w:t>
+                <w:highlight w:val="yellow"/>
+              </w:rPr>
+              <w:t>${</w:t>
             </w:r>
             <w:proofErr w:type="spellStart"/>
-            <w:proofErr w:type="gramEnd"/>
-            <w:r>
-              <w:rPr>
-                <w:rFonts w:ascii="Arial" w:hAnsi="Arial"/>
-              </w:rPr>
-              <w:t>x_jumlah</w:t>
+            <w:r>
+              <w:rPr>
+                <w:rFonts w:ascii="Arial" w:hAnsi="Arial"/>
+                <w:highlight w:val="yellow"/>
+              </w:rPr>
+              <w:t>jumlah_pdb</w:t>
             </w:r>
             <w:proofErr w:type="spellEnd"/>
             <w:r>
               <w:rPr>
                 <w:rFonts w:ascii="Arial" w:hAnsi="Arial"/>
-              </w:rPr>
-              <w:t>?</w:t>
-            </w:r>
-            <w:r>
-              <w:rPr>
-                <w:rFonts w:ascii="Arial" w:hAnsi="Arial"/>
+                <w:highlight w:val="yellow"/>
+              </w:rPr>
+              <w:t>}</w:t>
+            </w:r>
+            <w:r>
+              <w:rPr>
+                <w:rFonts w:ascii="Arial" w:hAnsi="Arial"/>
+                <w:highlight w:val="yellow"/>
               </w:rPr>
               <w:t>,-</w:t>
             </w:r>
@@ -2225,7 +2240,6 @@
         <w:tab/>
       </w:r>
       <w:proofErr w:type="spellStart"/>
-      <w:proofErr w:type="gramStart"/>
       <w:r>
         <w:rPr>
           <w:rFonts w:ascii="Arial" w:hAnsi="Arial"/>
@@ -2243,27 +2257,30 @@
       <w:r>
         <w:rPr>
           <w:rFonts w:ascii="Arial" w:hAnsi="Arial"/>
-        </w:rPr>
-        <w:t>?</w:t>
+          <w:highlight w:val="yellow"/>
+        </w:rPr>
+        <w:t>${</w:t>
       </w:r>
       <w:proofErr w:type="spellStart"/>
-      <w:proofErr w:type="gramEnd"/>
-      <w:r>
-        <w:rPr>
-          <w:rFonts w:ascii="Arial" w:hAnsi="Arial"/>
-        </w:rPr>
-        <w:t>x_jumlah</w:t>
+      <w:r>
+        <w:rPr>
+          <w:rFonts w:ascii="Arial" w:hAnsi="Arial"/>
+          <w:highlight w:val="yellow"/>
+        </w:rPr>
+        <w:t>jumlah_pdb</w:t>
       </w:r>
       <w:proofErr w:type="spellEnd"/>
       <w:r>
         <w:rPr>
           <w:rFonts w:ascii="Arial" w:hAnsi="Arial"/>
-        </w:rPr>
-        <w:t>?</w:t>
-      </w:r>
-      <w:r>
-        <w:rPr>
-          <w:rFonts w:ascii="Arial" w:hAnsi="Arial"/>
+          <w:highlight w:val="yellow"/>
+        </w:rPr>
+        <w:t>}</w:t>
+      </w:r>
+      <w:r>
+        <w:rPr>
+          <w:rFonts w:ascii="Arial" w:hAnsi="Arial"/>
+          <w:highlight w:val="yellow"/>
         </w:rPr>
         <w:t>,-</w:t>
       </w:r>
@@ -4292,7 +4309,16 @@
                 <w:rFonts w:ascii="Arial" w:hAnsi="Arial"/>
                 <w:highlight w:val="yellow"/>
               </w:rPr>
-              <w:t>transportasi_riil</w:t>
+              <w:t>transport</w:t>
+            </w:r>
+            <w:bookmarkStart w:id="0" w:name="_GoBack"/>
+            <w:bookmarkEnd w:id="0"/>
+            <w:r>
+              <w:rPr>
+                <w:rFonts w:ascii="Arial" w:hAnsi="Arial"/>
+                <w:highlight w:val="yellow"/>
+              </w:rPr>
+              <w:t>_riil</w:t>
             </w:r>
             <w:proofErr w:type="spellEnd"/>
             <w:r>
@@ -4585,15 +4611,7 @@
                 <w:highlight w:val="yellow"/>
                 <w:lang w:val="es-ES"/>
               </w:rPr>
-              <w:t>representasi</w:t>
-            </w:r>
-            <w:r>
-              <w:rPr>
-                <w:rFonts w:ascii="Arial" w:hAnsi="Arial"/>
-                <w:highlight w:val="yellow"/>
-                <w:lang w:val="es-ES"/>
-              </w:rPr>
-              <w:t>_riil</w:t>
+              <w:t>representasi_riil</w:t>
             </w:r>
             <w:proofErr w:type="spellEnd"/>
             <w:r>
@@ -4856,8 +4874,6 @@
               </w:rPr>
               <w:t>jumlah_riil}</w:t>
             </w:r>
-            <w:bookmarkStart w:id="0" w:name="_GoBack"/>
-            <w:bookmarkEnd w:id="0"/>
             <w:r>
               <w:rPr>
                 <w:rFonts w:ascii="Arial" w:hAnsi="Arial"/>

</xml_diff>